<commit_message>
Tutorial levels and basic prototype complete
</commit_message>
<xml_diff>
--- a/design_docs/Apogee Spec.docx
+++ b/design_docs/Apogee Spec.docx
@@ -21,6 +21,14 @@
         </w:rPr>
         <w:t>Apogee</w:t>
       </w:r>
+      <w:r>
+        <w:rPr>
+          <w:rFonts w:asciiTheme="majorHAnsi" w:hAnsiTheme="majorHAnsi"/>
+          <w:b/>
+          <w:sz w:val="40"/>
+        </w:rPr>
+        <w:t xml:space="preserve"> Spec</w:t>
+      </w:r>
     </w:p>
     <w:p>
       <w:pPr>
@@ -49,15 +57,35 @@
         <w:rPr>
           <w:sz w:val="24"/>
         </w:rPr>
-        <w:t>You play SA-216, a salvaging android roaming the collapsed remains of an abandoned Earth with your dog, Nova. During routine operation, the planet suddenly enters a final collapse and blows apart. The event scatters all the things you’ve collected over the years, including your powerful exosuit – leaving the</w:t>
-      </w:r>
-      <w:bookmarkStart w:id="0" w:name="_GoBack"/>
-      <w:bookmarkEnd w:id="0"/>
-      <w:r>
-        <w:rPr>
-          <w:sz w:val="24"/>
-        </w:rPr>
-        <w:t xml:space="preserve"> planet as nothing more than a loosely collected pile of rubble. All is not lost, however. The moon is still intact and a path of debris has aligned itself in such a way that you can reach our celestial neighbor granted you’re able to find the exosuit you’ve lost.</w:t>
+        <w:t xml:space="preserve">You play SA-216, a salvaging android roaming the collapsed remains of an abandoned Earth with your dog, Nova. During routine operation, the planet suddenly enters a final collapse and blows apart. The event scatters all the things you’ve collected over the years, including your powerful </w:t>
+      </w:r>
+      <w:proofErr w:type="spellStart"/>
+      <w:r>
+        <w:rPr>
+          <w:sz w:val="24"/>
+        </w:rPr>
+        <w:t>ExoSuit</w:t>
+      </w:r>
+      <w:proofErr w:type="spellEnd"/>
+      <w:r>
+        <w:rPr>
+          <w:sz w:val="24"/>
+        </w:rPr>
+        <w:t xml:space="preserve"> – leaving the planet as nothing more than a loosely collected pile of rubble. All is not lost, however. The moon is still intact and a path of debris has aligned itself in such a way that you can reach our celestial neighbor granted you’re able to find the </w:t>
+      </w:r>
+      <w:proofErr w:type="spellStart"/>
+      <w:r>
+        <w:rPr>
+          <w:sz w:val="24"/>
+        </w:rPr>
+        <w:t>ExoSuit</w:t>
+      </w:r>
+      <w:proofErr w:type="spellEnd"/>
+      <w:r>
+        <w:rPr>
+          <w:sz w:val="24"/>
+        </w:rPr>
+        <w:t xml:space="preserve"> you’ve lost.</w:t>
       </w:r>
     </w:p>
     <w:p>
@@ -134,7 +162,21 @@
           <w:sz w:val="24"/>
           <w:szCs w:val="28"/>
         </w:rPr>
-        <w:t xml:space="preserve"> A scavenging android whose sole purpose in life is to collect junk from Earth</w:t>
+        <w:t xml:space="preserve"> A scavenging android whose sole purpose </w:t>
+      </w:r>
+      <w:r>
+        <w:rPr>
+          <w:sz w:val="24"/>
+          <w:szCs w:val="28"/>
+        </w:rPr>
+        <w:t>i</w:t>
+      </w:r>
+      <w:r>
+        <w:rPr>
+          <w:sz w:val="24"/>
+          <w:szCs w:val="28"/>
+        </w:rPr>
+        <w:t>s to collect junk from Earth</w:t>
       </w:r>
     </w:p>
     <w:p>
@@ -209,7 +251,23 @@
         <w:rPr>
           <w:sz w:val="24"/>
         </w:rPr>
-        <w:t>Obtain the three pieces of your lost exosuit (legs, arms and helmet) in addition to knickknacks blown away from the Earth (optional) in a platforming adventure to reach the Moon.</w:t>
+        <w:t xml:space="preserve">Obtain the three pieces of your lost </w:t>
+      </w:r>
+      <w:proofErr w:type="spellStart"/>
+      <w:r>
+        <w:rPr>
+          <w:sz w:val="24"/>
+        </w:rPr>
+        <w:t>ExoSuit</w:t>
+      </w:r>
+      <w:bookmarkStart w:id="0" w:name="_GoBack"/>
+      <w:bookmarkEnd w:id="0"/>
+      <w:proofErr w:type="spellEnd"/>
+      <w:r>
+        <w:rPr>
+          <w:sz w:val="24"/>
+        </w:rPr>
+        <w:t xml:space="preserve"> (legs, arms and helmet) in addition to knickknacks blown away from the Earth (optional) in a platforming adventure to reach the Moon.</w:t>
       </w:r>
     </w:p>
     <w:p>
@@ -292,6 +350,13 @@
         </w:rPr>
         <w:t>Legs  - Double jump</w:t>
       </w:r>
+      <w:r>
+        <w:rPr>
+          <w:sz w:val="24"/>
+          <w:szCs w:val="28"/>
+        </w:rPr>
+        <w:t>, increased speed</w:t>
+      </w:r>
     </w:p>
     <w:p>
       <w:pPr>
@@ -312,6 +377,13 @@
         </w:rPr>
         <w:t>Helmet  - Used to unlock shoot lasers to clear debris</w:t>
       </w:r>
+      <w:r>
+        <w:rPr>
+          <w:sz w:val="24"/>
+          <w:szCs w:val="28"/>
+        </w:rPr>
+        <w:t>, navigate toxic gas pockets</w:t>
+      </w:r>
     </w:p>
     <w:p>
       <w:pPr>
@@ -370,7 +442,7 @@
           <w:sz w:val="24"/>
           <w:szCs w:val="28"/>
         </w:rPr>
-        <w:t>Sub Space</w:t>
+        <w:t>Space</w:t>
       </w:r>
     </w:p>
     <w:p>
@@ -390,7 +462,7 @@
           <w:sz w:val="24"/>
           <w:szCs w:val="28"/>
         </w:rPr>
-        <w:t>Space</w:t>
+        <w:t>Near Moon</w:t>
       </w:r>
     </w:p>
     <w:p>
@@ -410,7 +482,34 @@
           <w:sz w:val="24"/>
           <w:szCs w:val="28"/>
         </w:rPr>
-        <w:t>Near Moon</w:t>
+        <w:t>Moon</w:t>
+      </w:r>
+    </w:p>
+    <w:p>
+      <w:pPr>
+        <w:rPr>
+          <w:sz w:val="24"/>
+          <w:szCs w:val="28"/>
+        </w:rPr>
+      </w:pPr>
+    </w:p>
+    <w:p>
+      <w:pPr>
+        <w:rPr>
+          <w:rFonts w:asciiTheme="majorHAnsi" w:hAnsiTheme="majorHAnsi"/>
+          <w:b/>
+          <w:sz w:val="28"/>
+          <w:szCs w:val="28"/>
+        </w:rPr>
+      </w:pPr>
+      <w:r>
+        <w:rPr>
+          <w:rFonts w:asciiTheme="majorHAnsi" w:hAnsiTheme="majorHAnsi"/>
+          <w:b/>
+          <w:sz w:val="28"/>
+          <w:szCs w:val="28"/>
+        </w:rPr>
+        <w:t>Story Arc:</w:t>
       </w:r>
     </w:p>
     <w:p>
@@ -430,34 +529,7 @@
           <w:sz w:val="24"/>
           <w:szCs w:val="28"/>
         </w:rPr>
-        <w:t>Moon</w:t>
-      </w:r>
-    </w:p>
-    <w:p>
-      <w:pPr>
-        <w:rPr>
-          <w:sz w:val="24"/>
-          <w:szCs w:val="28"/>
-        </w:rPr>
-      </w:pPr>
-    </w:p>
-    <w:p>
-      <w:pPr>
-        <w:rPr>
-          <w:rFonts w:asciiTheme="majorHAnsi" w:hAnsiTheme="majorHAnsi"/>
-          <w:b/>
-          <w:sz w:val="28"/>
-          <w:szCs w:val="28"/>
-        </w:rPr>
-      </w:pPr>
-      <w:r>
-        <w:rPr>
-          <w:rFonts w:asciiTheme="majorHAnsi" w:hAnsiTheme="majorHAnsi"/>
-          <w:b/>
-          <w:sz w:val="28"/>
-          <w:szCs w:val="28"/>
-        </w:rPr>
-        <w:t>Story Arc:</w:t>
+        <w:t>Show SA-216 salvaging things and being comfortable with Nova (big pile of junk)</w:t>
       </w:r>
     </w:p>
     <w:p>
@@ -477,7 +549,7 @@
           <w:sz w:val="24"/>
           <w:szCs w:val="28"/>
         </w:rPr>
-        <w:t>Show SA-216 salvaging things and being comfortable with Nova (big pile of junk)</w:t>
+        <w:t>Planet suddenly collapses (Screen shaking/SA-216 running back and forth/Nova barking)</w:t>
       </w:r>
     </w:p>
     <w:p>
@@ -497,7 +569,7 @@
           <w:sz w:val="24"/>
           <w:szCs w:val="28"/>
         </w:rPr>
-        <w:t>Planet suddenly collapses (Screen shaking/SA-216 running back and forth/Nova barking)</w:t>
+        <w:t>Earth blows apart, scattering items everywhere</w:t>
       </w:r>
     </w:p>
     <w:p>
@@ -517,7 +589,7 @@
           <w:sz w:val="24"/>
           <w:szCs w:val="28"/>
         </w:rPr>
-        <w:t>Earth blows apart, scattering items everywhere</w:t>
+        <w:t>SA-216 wakes up – has to get to Nova on another platform</w:t>
       </w:r>
     </w:p>
     <w:p>
@@ -537,7 +609,7 @@
           <w:sz w:val="24"/>
           <w:szCs w:val="28"/>
         </w:rPr>
-        <w:t>SA-216 wakes up – has to get to Nova on another platform</w:t>
+        <w:t>Reunite – SA says something about exosuit – Nova says you need to find it</w:t>
       </w:r>
     </w:p>
     <w:p>
@@ -557,7 +629,22 @@
           <w:sz w:val="24"/>
           <w:szCs w:val="28"/>
         </w:rPr>
-        <w:t>Reunite – SA says something about exosuit – Nova says you need to find it – “processing…” – “O.K.”</w:t>
+        <w:t>1</w:t>
+      </w:r>
+      <w:r>
+        <w:rPr>
+          <w:sz w:val="24"/>
+          <w:szCs w:val="28"/>
+          <w:vertAlign w:val="superscript"/>
+        </w:rPr>
+        <w:t>st</w:t>
+      </w:r>
+      <w:r>
+        <w:rPr>
+          <w:sz w:val="24"/>
+          <w:szCs w:val="28"/>
+        </w:rPr>
+        <w:t xml:space="preserve"> Area (Near Earth) – Find legs at end of level</w:t>
       </w:r>
     </w:p>
     <w:p>
@@ -577,7 +664,7 @@
           <w:sz w:val="24"/>
           <w:szCs w:val="28"/>
         </w:rPr>
-        <w:t>1</w:t>
+        <w:t>2</w:t>
       </w:r>
       <w:r>
         <w:rPr>
@@ -585,14 +672,28 @@
           <w:szCs w:val="28"/>
           <w:vertAlign w:val="superscript"/>
         </w:rPr>
-        <w:t>st</w:t>
-      </w:r>
-      <w:r>
-        <w:rPr>
-          <w:sz w:val="24"/>
-          <w:szCs w:val="28"/>
-        </w:rPr>
-        <w:t xml:space="preserve"> Area (Near Earth) – Find legs at end of level</w:t>
+        <w:t>nd</w:t>
+      </w:r>
+      <w:r>
+        <w:rPr>
+          <w:sz w:val="24"/>
+          <w:szCs w:val="28"/>
+        </w:rPr>
+        <w:t xml:space="preserve"> Area (Sub Space) – Can perform double jumps</w:t>
+      </w:r>
+      <w:r>
+        <w:rPr>
+          <w:sz w:val="24"/>
+          <w:szCs w:val="28"/>
+        </w:rPr>
+        <w:t>/speed boosts</w:t>
+      </w:r>
+      <w:r>
+        <w:rPr>
+          <w:sz w:val="24"/>
+          <w:szCs w:val="28"/>
+        </w:rPr>
+        <w:t xml:space="preserve"> – Find arms at end</w:t>
       </w:r>
     </w:p>
     <w:p>
@@ -612,7 +713,7 @@
           <w:sz w:val="24"/>
           <w:szCs w:val="28"/>
         </w:rPr>
-        <w:t>2</w:t>
+        <w:t>3</w:t>
       </w:r>
       <w:r>
         <w:rPr>
@@ -620,14 +721,14 @@
           <w:szCs w:val="28"/>
           <w:vertAlign w:val="superscript"/>
         </w:rPr>
-        <w:t>nd</w:t>
-      </w:r>
-      <w:r>
-        <w:rPr>
-          <w:sz w:val="24"/>
-          <w:szCs w:val="28"/>
-        </w:rPr>
-        <w:t xml:space="preserve"> Area (Sub Space) – Can perform double jumps – Find arms at end</w:t>
+        <w:t>rd</w:t>
+      </w:r>
+      <w:r>
+        <w:rPr>
+          <w:sz w:val="24"/>
+          <w:szCs w:val="28"/>
+        </w:rPr>
+        <w:t xml:space="preserve"> Area (Space) – Can grapple and double jump – Find helmet at end</w:t>
       </w:r>
     </w:p>
     <w:p>
@@ -647,7 +748,7 @@
           <w:sz w:val="24"/>
           <w:szCs w:val="28"/>
         </w:rPr>
-        <w:t>3</w:t>
+        <w:t>4</w:t>
       </w:r>
       <w:r>
         <w:rPr>
@@ -655,14 +756,14 @@
           <w:szCs w:val="28"/>
           <w:vertAlign w:val="superscript"/>
         </w:rPr>
-        <w:t>rd</w:t>
-      </w:r>
-      <w:r>
-        <w:rPr>
-          <w:sz w:val="24"/>
-          <w:szCs w:val="28"/>
-        </w:rPr>
-        <w:t xml:space="preserve"> Area (Space) – Can grapple and double jump – Find helmet at end</w:t>
+        <w:t>th</w:t>
+      </w:r>
+      <w:r>
+        <w:rPr>
+          <w:sz w:val="24"/>
+          <w:szCs w:val="28"/>
+        </w:rPr>
+        <w:t xml:space="preserve"> Area (Near Moon) – Can Laser, grapple and DJ – Make it to moon at end</w:t>
       </w:r>
     </w:p>
     <w:p>
@@ -682,42 +783,56 @@
           <w:sz w:val="24"/>
           <w:szCs w:val="28"/>
         </w:rPr>
-        <w:t>4</w:t>
-      </w:r>
-      <w:r>
-        <w:rPr>
-          <w:sz w:val="24"/>
-          <w:szCs w:val="28"/>
-          <w:vertAlign w:val="superscript"/>
-        </w:rPr>
-        <w:t>th</w:t>
-      </w:r>
-      <w:r>
-        <w:rPr>
-          <w:sz w:val="24"/>
-          <w:szCs w:val="28"/>
-        </w:rPr>
-        <w:t xml:space="preserve"> Area (Near Moon) – Can Laser, grapple and DJ – Make it to moon at end</w:t>
-      </w:r>
-    </w:p>
-    <w:p>
-      <w:pPr>
-        <w:pStyle w:val="ListParagraph"/>
-        <w:numPr>
-          <w:ilvl w:val="0"/>
-          <w:numId w:val="1"/>
-        </w:numPr>
-        <w:rPr>
-          <w:sz w:val="24"/>
-          <w:szCs w:val="28"/>
-        </w:rPr>
-      </w:pPr>
-      <w:r>
-        <w:rPr>
-          <w:sz w:val="24"/>
-          <w:szCs w:val="28"/>
-        </w:rPr>
-        <w:t>Moon – Once on moon, see that there is a company of androids there that have been salvaging in the solar system. They are happy to see you and thought you didn’t make it off the Earth. Here you can see how well you did when you turn in the stuff you’ve collected. They decide to let you keep it and you and Nova go off and hang out by the junk pile like at the beginning of the game.</w:t>
+        <w:t xml:space="preserve">Moon – Once on moon, see that there is a company of androids there that have been salvaging in the solar system. They are happy to see you and thought you didn’t make it off the Earth. Here </w:t>
+      </w:r>
+      <w:r>
+        <w:rPr>
+          <w:sz w:val="24"/>
+          <w:szCs w:val="28"/>
+        </w:rPr>
+        <w:t>the player is evaluated and a completion rating is given based on how many Earth relics were collected during the ascent to the Moon. The company</w:t>
+      </w:r>
+      <w:r>
+        <w:rPr>
+          <w:sz w:val="24"/>
+          <w:szCs w:val="28"/>
+        </w:rPr>
+        <w:t xml:space="preserve"> decide</w:t>
+      </w:r>
+      <w:r>
+        <w:rPr>
+          <w:sz w:val="24"/>
+          <w:szCs w:val="28"/>
+        </w:rPr>
+        <w:t>s</w:t>
+      </w:r>
+      <w:r>
+        <w:rPr>
+          <w:sz w:val="24"/>
+          <w:szCs w:val="28"/>
+        </w:rPr>
+        <w:t xml:space="preserve"> to let you keep </w:t>
+      </w:r>
+      <w:r>
+        <w:rPr>
+          <w:sz w:val="24"/>
+          <w:szCs w:val="28"/>
+        </w:rPr>
+        <w:t xml:space="preserve">your collection and you and </w:t>
+      </w:r>
+      <w:r>
+        <w:rPr>
+          <w:sz w:val="24"/>
+          <w:szCs w:val="28"/>
+        </w:rPr>
+        <w:t xml:space="preserve">Nova go off and hang out by the junk pile </w:t>
+      </w:r>
+      <w:r>
+        <w:rPr>
+          <w:sz w:val="24"/>
+          <w:szCs w:val="28"/>
+        </w:rPr>
+        <w:t>– the same scene witnessed at the beginning of the game.</w:t>
       </w:r>
     </w:p>
     <w:sectPr>

</xml_diff>